<commit_message>
Add profilling initial table spec, add metadata for documentation
</commit_message>
<xml_diff>
--- a/backend/Users/Users_DB_spec.docx
+++ b/backend/Users/Users_DB_spec.docx
@@ -12,6 +12,105 @@
       <w:r>
         <w:rPr/>
         <w:t>Users module tables</w:t>
+      </w:r>
+    </w:p>
+    <w:tbl>
+      <w:tblPr>
+        <w:tblW w:w="5000" w:type="pct"/>
+        <w:jc w:val="left"/>
+        <w:tblInd w:w="0" w:type="dxa"/>
+        <w:tblLayout w:type="fixed"/>
+        <w:tblCellMar>
+          <w:top w:w="55" w:type="dxa"/>
+          <w:left w:w="55" w:type="dxa"/>
+          <w:bottom w:w="55" w:type="dxa"/>
+          <w:right w:w="55" w:type="dxa"/>
+        </w:tblCellMar>
+      </w:tblPr>
+      <w:tblGrid>
+        <w:gridCol w:w="4986"/>
+        <w:gridCol w:w="4986"/>
+      </w:tblGrid>
+      <w:tr>
+        <w:trPr/>
+        <w:tc>
+          <w:tcPr>
+            <w:tcW w:w="4986" w:type="dxa"/>
+            <w:tcBorders/>
+          </w:tcPr>
+          <w:p>
+            <w:pPr>
+              <w:pStyle w:val="TableContents"/>
+              <w:rPr/>
+            </w:pPr>
+            <w:r>
+              <w:rPr/>
+              <w:t>Author</w:t>
+            </w:r>
+          </w:p>
+        </w:tc>
+        <w:tc>
+          <w:tcPr>
+            <w:tcW w:w="4986" w:type="dxa"/>
+            <w:tcBorders/>
+          </w:tcPr>
+          <w:p>
+            <w:pPr>
+              <w:pStyle w:val="TableContents"/>
+              <w:rPr/>
+            </w:pPr>
+            <w:r>
+              <w:rPr/>
+              <w:t>Knyaginin Dmitry</w:t>
+            </w:r>
+          </w:p>
+        </w:tc>
+      </w:tr>
+      <w:tr>
+        <w:trPr/>
+        <w:tc>
+          <w:tcPr>
+            <w:tcW w:w="4986" w:type="dxa"/>
+            <w:tcBorders/>
+          </w:tcPr>
+          <w:p>
+            <w:pPr>
+              <w:pStyle w:val="TableContents"/>
+              <w:rPr/>
+            </w:pPr>
+            <w:r>
+              <w:rPr/>
+              <w:t>Version</w:t>
+            </w:r>
+          </w:p>
+        </w:tc>
+        <w:tc>
+          <w:tcPr>
+            <w:tcW w:w="4986" w:type="dxa"/>
+            <w:tcBorders/>
+          </w:tcPr>
+          <w:p>
+            <w:pPr>
+              <w:pStyle w:val="TableContents"/>
+              <w:rPr/>
+            </w:pPr>
+            <w:r>
+              <w:rPr/>
+              <w:t>0.0.1</w:t>
+            </w:r>
+          </w:p>
+        </w:tc>
+      </w:tr>
+    </w:tbl>
+    <w:p>
+      <w:pPr>
+        <w:pStyle w:val="TextBody"/>
+        <w:bidi w:val="0"/>
+        <w:spacing w:before="240" w:after="120"/>
+        <w:rPr/>
+      </w:pPr>
+      <w:r>
+        <w:rPr/>
       </w:r>
     </w:p>
     <w:p>
@@ -67,8 +166,8 @@
       </w:tblPr>
       <w:tblGrid>
         <w:gridCol w:w="1992"/>
-        <w:gridCol w:w="1991"/>
-        <w:gridCol w:w="1309"/>
+        <w:gridCol w:w="1990"/>
+        <w:gridCol w:w="1310"/>
         <w:gridCol w:w="1737"/>
         <w:gridCol w:w="2943"/>
       </w:tblGrid>
@@ -106,7 +205,7 @@
         </w:tc>
         <w:tc>
           <w:tcPr>
-            <w:tcW w:w="1991" w:type="dxa"/>
+            <w:tcW w:w="1990" w:type="dxa"/>
             <w:tcBorders>
               <w:top w:val="single" w:sz="4" w:space="0" w:color="000000"/>
               <w:left w:val="single" w:sz="4" w:space="0" w:color="000000"/>
@@ -136,7 +235,7 @@
         </w:tc>
         <w:tc>
           <w:tcPr>
-            <w:tcW w:w="1309" w:type="dxa"/>
+            <w:tcW w:w="1310" w:type="dxa"/>
             <w:tcBorders>
               <w:top w:val="single" w:sz="4" w:space="0" w:color="000000"/>
               <w:left w:val="single" w:sz="4" w:space="0" w:color="000000"/>
@@ -252,7 +351,7 @@
         </w:tc>
         <w:tc>
           <w:tcPr>
-            <w:tcW w:w="1991" w:type="dxa"/>
+            <w:tcW w:w="1990" w:type="dxa"/>
             <w:tcBorders>
               <w:left w:val="single" w:sz="4" w:space="0" w:color="000000"/>
               <w:bottom w:val="single" w:sz="4" w:space="0" w:color="000000"/>
@@ -274,7 +373,7 @@
         </w:tc>
         <w:tc>
           <w:tcPr>
-            <w:tcW w:w="1309" w:type="dxa"/>
+            <w:tcW w:w="1310" w:type="dxa"/>
             <w:tcBorders>
               <w:left w:val="single" w:sz="4" w:space="0" w:color="000000"/>
               <w:bottom w:val="single" w:sz="4" w:space="0" w:color="000000"/>
@@ -365,7 +464,7 @@
         </w:tc>
         <w:tc>
           <w:tcPr>
-            <w:tcW w:w="1991" w:type="dxa"/>
+            <w:tcW w:w="1990" w:type="dxa"/>
             <w:tcBorders>
               <w:left w:val="single" w:sz="4" w:space="0" w:color="000000"/>
               <w:bottom w:val="single" w:sz="4" w:space="0" w:color="000000"/>
@@ -387,7 +486,7 @@
         </w:tc>
         <w:tc>
           <w:tcPr>
-            <w:tcW w:w="1309" w:type="dxa"/>
+            <w:tcW w:w="1310" w:type="dxa"/>
             <w:tcBorders>
               <w:left w:val="single" w:sz="4" w:space="0" w:color="000000"/>
               <w:bottom w:val="single" w:sz="4" w:space="0" w:color="000000"/>
@@ -479,7 +578,7 @@
         </w:tc>
         <w:tc>
           <w:tcPr>
-            <w:tcW w:w="1991" w:type="dxa"/>
+            <w:tcW w:w="1990" w:type="dxa"/>
             <w:tcBorders>
               <w:left w:val="single" w:sz="4" w:space="0" w:color="000000"/>
               <w:bottom w:val="single" w:sz="4" w:space="0" w:color="000000"/>
@@ -501,7 +600,7 @@
         </w:tc>
         <w:tc>
           <w:tcPr>
-            <w:tcW w:w="1309" w:type="dxa"/>
+            <w:tcW w:w="1310" w:type="dxa"/>
             <w:tcBorders>
               <w:left w:val="single" w:sz="4" w:space="0" w:color="000000"/>
               <w:bottom w:val="single" w:sz="4" w:space="0" w:color="000000"/>
@@ -594,7 +693,7 @@
         </w:tc>
         <w:tc>
           <w:tcPr>
-            <w:tcW w:w="1991" w:type="dxa"/>
+            <w:tcW w:w="1990" w:type="dxa"/>
             <w:tcBorders>
               <w:left w:val="single" w:sz="4" w:space="0" w:color="000000"/>
               <w:bottom w:val="single" w:sz="4" w:space="0" w:color="000000"/>
@@ -617,7 +716,7 @@
         </w:tc>
         <w:tc>
           <w:tcPr>
-            <w:tcW w:w="1309" w:type="dxa"/>
+            <w:tcW w:w="1310" w:type="dxa"/>
             <w:tcBorders>
               <w:left w:val="single" w:sz="4" w:space="0" w:color="000000"/>
               <w:bottom w:val="single" w:sz="4" w:space="0" w:color="000000"/>
@@ -709,7 +808,7 @@
         </w:tc>
         <w:tc>
           <w:tcPr>
-            <w:tcW w:w="1991" w:type="dxa"/>
+            <w:tcW w:w="1990" w:type="dxa"/>
             <w:tcBorders>
               <w:left w:val="single" w:sz="4" w:space="0" w:color="000000"/>
               <w:bottom w:val="single" w:sz="4" w:space="0" w:color="000000"/>
@@ -732,7 +831,7 @@
         </w:tc>
         <w:tc>
           <w:tcPr>
-            <w:tcW w:w="1309" w:type="dxa"/>
+            <w:tcW w:w="1310" w:type="dxa"/>
             <w:tcBorders>
               <w:left w:val="single" w:sz="4" w:space="0" w:color="000000"/>
               <w:bottom w:val="single" w:sz="4" w:space="0" w:color="000000"/>
@@ -824,7 +923,7 @@
         </w:tc>
         <w:tc>
           <w:tcPr>
-            <w:tcW w:w="1991" w:type="dxa"/>
+            <w:tcW w:w="1990" w:type="dxa"/>
             <w:tcBorders>
               <w:left w:val="single" w:sz="4" w:space="0" w:color="000000"/>
               <w:bottom w:val="single" w:sz="4" w:space="0" w:color="000000"/>
@@ -846,7 +945,7 @@
         </w:tc>
         <w:tc>
           <w:tcPr>
-            <w:tcW w:w="1309" w:type="dxa"/>
+            <w:tcW w:w="1310" w:type="dxa"/>
             <w:tcBorders>
               <w:left w:val="single" w:sz="4" w:space="0" w:color="000000"/>
               <w:bottom w:val="single" w:sz="4" w:space="0" w:color="000000"/>
@@ -938,7 +1037,7 @@
         </w:tc>
         <w:tc>
           <w:tcPr>
-            <w:tcW w:w="1991" w:type="dxa"/>
+            <w:tcW w:w="1990" w:type="dxa"/>
             <w:tcBorders>
               <w:left w:val="single" w:sz="4" w:space="0" w:color="000000"/>
               <w:bottom w:val="single" w:sz="4" w:space="0" w:color="000000"/>
@@ -961,7 +1060,7 @@
         </w:tc>
         <w:tc>
           <w:tcPr>
-            <w:tcW w:w="1309" w:type="dxa"/>
+            <w:tcW w:w="1310" w:type="dxa"/>
             <w:tcBorders>
               <w:left w:val="single" w:sz="4" w:space="0" w:color="000000"/>
               <w:bottom w:val="single" w:sz="4" w:space="0" w:color="000000"/>
@@ -1052,7 +1151,7 @@
         </w:tc>
         <w:tc>
           <w:tcPr>
-            <w:tcW w:w="1991" w:type="dxa"/>
+            <w:tcW w:w="1990" w:type="dxa"/>
             <w:tcBorders>
               <w:left w:val="single" w:sz="4" w:space="0" w:color="000000"/>
               <w:bottom w:val="single" w:sz="4" w:space="0" w:color="000000"/>
@@ -1075,7 +1174,7 @@
         </w:tc>
         <w:tc>
           <w:tcPr>
-            <w:tcW w:w="1309" w:type="dxa"/>
+            <w:tcW w:w="1310" w:type="dxa"/>
             <w:tcBorders>
               <w:left w:val="single" w:sz="4" w:space="0" w:color="000000"/>
               <w:bottom w:val="single" w:sz="4" w:space="0" w:color="000000"/>
@@ -1167,7 +1266,7 @@
         </w:tc>
         <w:tc>
           <w:tcPr>
-            <w:tcW w:w="1991" w:type="dxa"/>
+            <w:tcW w:w="1990" w:type="dxa"/>
             <w:tcBorders>
               <w:left w:val="single" w:sz="4" w:space="0" w:color="000000"/>
               <w:bottom w:val="single" w:sz="4" w:space="0" w:color="000000"/>
@@ -1189,7 +1288,7 @@
         </w:tc>
         <w:tc>
           <w:tcPr>
-            <w:tcW w:w="1309" w:type="dxa"/>
+            <w:tcW w:w="1310" w:type="dxa"/>
             <w:tcBorders>
               <w:left w:val="single" w:sz="4" w:space="0" w:color="000000"/>
               <w:bottom w:val="single" w:sz="4" w:space="0" w:color="000000"/>
@@ -1281,7 +1380,7 @@
         </w:tc>
         <w:tc>
           <w:tcPr>
-            <w:tcW w:w="1991" w:type="dxa"/>
+            <w:tcW w:w="1990" w:type="dxa"/>
             <w:tcBorders>
               <w:left w:val="single" w:sz="4" w:space="0" w:color="000000"/>
               <w:bottom w:val="single" w:sz="4" w:space="0" w:color="000000"/>
@@ -1304,7 +1403,7 @@
         </w:tc>
         <w:tc>
           <w:tcPr>
-            <w:tcW w:w="1309" w:type="dxa"/>
+            <w:tcW w:w="1310" w:type="dxa"/>
             <w:tcBorders>
               <w:left w:val="single" w:sz="4" w:space="0" w:color="000000"/>
               <w:bottom w:val="single" w:sz="4" w:space="0" w:color="000000"/>
@@ -1396,7 +1495,7 @@
         </w:tc>
         <w:tc>
           <w:tcPr>
-            <w:tcW w:w="1991" w:type="dxa"/>
+            <w:tcW w:w="1990" w:type="dxa"/>
             <w:tcBorders>
               <w:left w:val="single" w:sz="4" w:space="0" w:color="000000"/>
               <w:bottom w:val="single" w:sz="4" w:space="0" w:color="000000"/>
@@ -1419,7 +1518,7 @@
         </w:tc>
         <w:tc>
           <w:tcPr>
-            <w:tcW w:w="1309" w:type="dxa"/>
+            <w:tcW w:w="1310" w:type="dxa"/>
             <w:tcBorders>
               <w:left w:val="single" w:sz="4" w:space="0" w:color="000000"/>
               <w:bottom w:val="single" w:sz="4" w:space="0" w:color="000000"/>
@@ -1512,7 +1611,7 @@
         </w:tc>
         <w:tc>
           <w:tcPr>
-            <w:tcW w:w="1991" w:type="dxa"/>
+            <w:tcW w:w="1990" w:type="dxa"/>
             <w:tcBorders>
               <w:left w:val="single" w:sz="4" w:space="0" w:color="000000"/>
               <w:bottom w:val="single" w:sz="4" w:space="0" w:color="000000"/>
@@ -1535,7 +1634,7 @@
         </w:tc>
         <w:tc>
           <w:tcPr>
-            <w:tcW w:w="1309" w:type="dxa"/>
+            <w:tcW w:w="1310" w:type="dxa"/>
             <w:tcBorders>
               <w:left w:val="single" w:sz="4" w:space="0" w:color="000000"/>
               <w:bottom w:val="single" w:sz="4" w:space="0" w:color="000000"/>
@@ -1627,7 +1726,7 @@
         </w:tc>
         <w:tc>
           <w:tcPr>
-            <w:tcW w:w="1991" w:type="dxa"/>
+            <w:tcW w:w="1990" w:type="dxa"/>
             <w:tcBorders>
               <w:left w:val="single" w:sz="4" w:space="0" w:color="000000"/>
               <w:bottom w:val="single" w:sz="4" w:space="0" w:color="000000"/>
@@ -1649,7 +1748,7 @@
         </w:tc>
         <w:tc>
           <w:tcPr>
-            <w:tcW w:w="1309" w:type="dxa"/>
+            <w:tcW w:w="1310" w:type="dxa"/>
             <w:tcBorders>
               <w:left w:val="single" w:sz="4" w:space="0" w:color="000000"/>
               <w:bottom w:val="single" w:sz="4" w:space="0" w:color="000000"/>
@@ -1741,7 +1840,7 @@
         </w:tc>
         <w:tc>
           <w:tcPr>
-            <w:tcW w:w="1991" w:type="dxa"/>
+            <w:tcW w:w="1990" w:type="dxa"/>
             <w:tcBorders>
               <w:left w:val="single" w:sz="4" w:space="0" w:color="000000"/>
               <w:bottom w:val="single" w:sz="4" w:space="0" w:color="000000"/>
@@ -1763,7 +1862,7 @@
         </w:tc>
         <w:tc>
           <w:tcPr>
-            <w:tcW w:w="1309" w:type="dxa"/>
+            <w:tcW w:w="1310" w:type="dxa"/>
             <w:tcBorders>
               <w:left w:val="single" w:sz="4" w:space="0" w:color="000000"/>
               <w:bottom w:val="single" w:sz="4" w:space="0" w:color="000000"/>
@@ -1854,7 +1953,7 @@
         </w:tc>
         <w:tc>
           <w:tcPr>
-            <w:tcW w:w="1991" w:type="dxa"/>
+            <w:tcW w:w="1990" w:type="dxa"/>
             <w:tcBorders>
               <w:left w:val="single" w:sz="4" w:space="0" w:color="000000"/>
               <w:bottom w:val="single" w:sz="4" w:space="0" w:color="000000"/>
@@ -1876,7 +1975,7 @@
         </w:tc>
         <w:tc>
           <w:tcPr>
-            <w:tcW w:w="1309" w:type="dxa"/>
+            <w:tcW w:w="1310" w:type="dxa"/>
             <w:tcBorders>
               <w:left w:val="single" w:sz="4" w:space="0" w:color="000000"/>
               <w:bottom w:val="single" w:sz="4" w:space="0" w:color="000000"/>
@@ -1970,7 +2069,7 @@
         </w:tc>
         <w:tc>
           <w:tcPr>
-            <w:tcW w:w="1991" w:type="dxa"/>
+            <w:tcW w:w="1990" w:type="dxa"/>
             <w:tcBorders>
               <w:left w:val="single" w:sz="4" w:space="0" w:color="000000"/>
               <w:bottom w:val="single" w:sz="4" w:space="0" w:color="000000"/>
@@ -1992,7 +2091,7 @@
         </w:tc>
         <w:tc>
           <w:tcPr>
-            <w:tcW w:w="1309" w:type="dxa"/>
+            <w:tcW w:w="1310" w:type="dxa"/>
             <w:tcBorders>
               <w:left w:val="single" w:sz="4" w:space="0" w:color="000000"/>
               <w:bottom w:val="single" w:sz="4" w:space="0" w:color="000000"/>
@@ -2838,11 +2937,7 @@
       </w:pPr>
       <w:r>
         <w:rPr/>
-        <w:t>2</w:t>
-      </w:r>
-      <w:r>
-        <w:rPr/>
-        <w:t>. Table “user_role”</w:t>
+        <w:t>2. Table “user_role”</w:t>
       </w:r>
     </w:p>
     <w:p>
@@ -2853,15 +2948,7 @@
       </w:pPr>
       <w:r>
         <w:rPr/>
-        <w:t xml:space="preserve">Table for readonly for users!! Rows may be not exist for </w:t>
-      </w:r>
-      <w:r>
-        <w:rPr/>
-        <w:t>candidate</w:t>
-      </w:r>
-      <w:r>
-        <w:rPr/>
-        <w:t xml:space="preserve">! Default role - </w:t>
+        <w:t xml:space="preserve">Table for readonly for users!! Rows may be not exist for candidate! Default role - </w:t>
       </w:r>
       <w:r>
         <w:rPr>
@@ -2905,8 +2992,8 @@
       </w:tblPr>
       <w:tblGrid>
         <w:gridCol w:w="1992"/>
-        <w:gridCol w:w="1991"/>
-        <w:gridCol w:w="1309"/>
+        <w:gridCol w:w="1990"/>
+        <w:gridCol w:w="1310"/>
         <w:gridCol w:w="1737"/>
         <w:gridCol w:w="2943"/>
       </w:tblGrid>
@@ -2944,7 +3031,7 @@
         </w:tc>
         <w:tc>
           <w:tcPr>
-            <w:tcW w:w="1991" w:type="dxa"/>
+            <w:tcW w:w="1990" w:type="dxa"/>
             <w:tcBorders>
               <w:top w:val="single" w:sz="4" w:space="0" w:color="000000"/>
               <w:left w:val="single" w:sz="4" w:space="0" w:color="000000"/>
@@ -2974,7 +3061,7 @@
         </w:tc>
         <w:tc>
           <w:tcPr>
-            <w:tcW w:w="1309" w:type="dxa"/>
+            <w:tcW w:w="1310" w:type="dxa"/>
             <w:tcBorders>
               <w:top w:val="single" w:sz="4" w:space="0" w:color="000000"/>
               <w:left w:val="single" w:sz="4" w:space="0" w:color="000000"/>
@@ -3090,7 +3177,7 @@
         </w:tc>
         <w:tc>
           <w:tcPr>
-            <w:tcW w:w="1991" w:type="dxa"/>
+            <w:tcW w:w="1990" w:type="dxa"/>
             <w:tcBorders>
               <w:left w:val="single" w:sz="4" w:space="0" w:color="000000"/>
               <w:bottom w:val="single" w:sz="4" w:space="0" w:color="000000"/>
@@ -3112,7 +3199,7 @@
         </w:tc>
         <w:tc>
           <w:tcPr>
-            <w:tcW w:w="1309" w:type="dxa"/>
+            <w:tcW w:w="1310" w:type="dxa"/>
             <w:tcBorders>
               <w:left w:val="single" w:sz="4" w:space="0" w:color="000000"/>
               <w:bottom w:val="single" w:sz="4" w:space="0" w:color="000000"/>
@@ -3202,7 +3289,7 @@
         </w:tc>
         <w:tc>
           <w:tcPr>
-            <w:tcW w:w="1991" w:type="dxa"/>
+            <w:tcW w:w="1990" w:type="dxa"/>
             <w:tcBorders>
               <w:left w:val="single" w:sz="4" w:space="0" w:color="000000"/>
               <w:bottom w:val="single" w:sz="4" w:space="0" w:color="000000"/>
@@ -3224,7 +3311,7 @@
         </w:tc>
         <w:tc>
           <w:tcPr>
-            <w:tcW w:w="1309" w:type="dxa"/>
+            <w:tcW w:w="1310" w:type="dxa"/>
             <w:tcBorders>
               <w:left w:val="single" w:sz="4" w:space="0" w:color="000000"/>
               <w:bottom w:val="single" w:sz="4" w:space="0" w:color="000000"/>
@@ -3314,7 +3401,7 @@
         </w:tc>
         <w:tc>
           <w:tcPr>
-            <w:tcW w:w="1991" w:type="dxa"/>
+            <w:tcW w:w="1990" w:type="dxa"/>
             <w:tcBorders>
               <w:left w:val="single" w:sz="4" w:space="0" w:color="000000"/>
               <w:bottom w:val="single" w:sz="4" w:space="0" w:color="000000"/>
@@ -3336,7 +3423,7 @@
         </w:tc>
         <w:tc>
           <w:tcPr>
-            <w:tcW w:w="1309" w:type="dxa"/>
+            <w:tcW w:w="1310" w:type="dxa"/>
             <w:tcBorders>
               <w:left w:val="single" w:sz="4" w:space="0" w:color="000000"/>
               <w:bottom w:val="single" w:sz="4" w:space="0" w:color="000000"/>
@@ -3648,11 +3735,7 @@
       </w:pPr>
       <w:r>
         <w:rPr/>
-        <w:t>1</w:t>
-      </w:r>
-      <w:r>
-        <w:rPr/>
-        <w:t>. Dictionary table “role”</w:t>
+        <w:t>1. Dictionary table “role”</w:t>
       </w:r>
     </w:p>
     <w:p>
@@ -3696,8 +3779,8 @@
       </w:tblPr>
       <w:tblGrid>
         <w:gridCol w:w="1992"/>
-        <w:gridCol w:w="1991"/>
-        <w:gridCol w:w="1309"/>
+        <w:gridCol w:w="1990"/>
+        <w:gridCol w:w="1310"/>
         <w:gridCol w:w="1737"/>
         <w:gridCol w:w="2943"/>
       </w:tblGrid>
@@ -3735,7 +3818,7 @@
         </w:tc>
         <w:tc>
           <w:tcPr>
-            <w:tcW w:w="1991" w:type="dxa"/>
+            <w:tcW w:w="1990" w:type="dxa"/>
             <w:tcBorders>
               <w:top w:val="single" w:sz="4" w:space="0" w:color="000000"/>
               <w:left w:val="single" w:sz="4" w:space="0" w:color="000000"/>
@@ -3765,7 +3848,7 @@
         </w:tc>
         <w:tc>
           <w:tcPr>
-            <w:tcW w:w="1309" w:type="dxa"/>
+            <w:tcW w:w="1310" w:type="dxa"/>
             <w:tcBorders>
               <w:top w:val="single" w:sz="4" w:space="0" w:color="000000"/>
               <w:left w:val="single" w:sz="4" w:space="0" w:color="000000"/>
@@ -3881,7 +3964,7 @@
         </w:tc>
         <w:tc>
           <w:tcPr>
-            <w:tcW w:w="1991" w:type="dxa"/>
+            <w:tcW w:w="1990" w:type="dxa"/>
             <w:tcBorders>
               <w:left w:val="single" w:sz="4" w:space="0" w:color="000000"/>
               <w:bottom w:val="single" w:sz="4" w:space="0" w:color="000000"/>
@@ -3903,7 +3986,7 @@
         </w:tc>
         <w:tc>
           <w:tcPr>
-            <w:tcW w:w="1309" w:type="dxa"/>
+            <w:tcW w:w="1310" w:type="dxa"/>
             <w:tcBorders>
               <w:left w:val="single" w:sz="4" w:space="0" w:color="000000"/>
               <w:bottom w:val="single" w:sz="4" w:space="0" w:color="000000"/>
@@ -3994,7 +4077,7 @@
         </w:tc>
         <w:tc>
           <w:tcPr>
-            <w:tcW w:w="1991" w:type="dxa"/>
+            <w:tcW w:w="1990" w:type="dxa"/>
             <w:tcBorders>
               <w:left w:val="single" w:sz="4" w:space="0" w:color="000000"/>
               <w:bottom w:val="single" w:sz="4" w:space="0" w:color="000000"/>
@@ -4016,7 +4099,7 @@
         </w:tc>
         <w:tc>
           <w:tcPr>
-            <w:tcW w:w="1309" w:type="dxa"/>
+            <w:tcW w:w="1310" w:type="dxa"/>
             <w:tcBorders>
               <w:left w:val="single" w:sz="4" w:space="0" w:color="000000"/>
               <w:bottom w:val="single" w:sz="4" w:space="0" w:color="000000"/>
@@ -4307,11 +4390,7 @@
       </w:pPr>
       <w:r>
         <w:rPr/>
-        <w:t>2</w:t>
-      </w:r>
-      <w:r>
-        <w:rPr/>
-        <w:t>. Dictionary table “permission”</w:t>
+        <w:t>2. Dictionary table “permission”</w:t>
       </w:r>
     </w:p>
     <w:p>
@@ -4355,8 +4434,8 @@
       </w:tblPr>
       <w:tblGrid>
         <w:gridCol w:w="1992"/>
-        <w:gridCol w:w="1991"/>
-        <w:gridCol w:w="1309"/>
+        <w:gridCol w:w="1990"/>
+        <w:gridCol w:w="1310"/>
         <w:gridCol w:w="1737"/>
         <w:gridCol w:w="2943"/>
       </w:tblGrid>
@@ -4394,7 +4473,7 @@
         </w:tc>
         <w:tc>
           <w:tcPr>
-            <w:tcW w:w="1991" w:type="dxa"/>
+            <w:tcW w:w="1990" w:type="dxa"/>
             <w:tcBorders>
               <w:top w:val="single" w:sz="4" w:space="0" w:color="000000"/>
               <w:left w:val="single" w:sz="4" w:space="0" w:color="000000"/>
@@ -4424,7 +4503,7 @@
         </w:tc>
         <w:tc>
           <w:tcPr>
-            <w:tcW w:w="1309" w:type="dxa"/>
+            <w:tcW w:w="1310" w:type="dxa"/>
             <w:tcBorders>
               <w:top w:val="single" w:sz="4" w:space="0" w:color="000000"/>
               <w:left w:val="single" w:sz="4" w:space="0" w:color="000000"/>
@@ -4540,7 +4619,7 @@
         </w:tc>
         <w:tc>
           <w:tcPr>
-            <w:tcW w:w="1991" w:type="dxa"/>
+            <w:tcW w:w="1990" w:type="dxa"/>
             <w:tcBorders>
               <w:left w:val="single" w:sz="4" w:space="0" w:color="000000"/>
               <w:bottom w:val="single" w:sz="4" w:space="0" w:color="000000"/>
@@ -4562,7 +4641,7 @@
         </w:tc>
         <w:tc>
           <w:tcPr>
-            <w:tcW w:w="1309" w:type="dxa"/>
+            <w:tcW w:w="1310" w:type="dxa"/>
             <w:tcBorders>
               <w:left w:val="single" w:sz="4" w:space="0" w:color="000000"/>
               <w:bottom w:val="single" w:sz="4" w:space="0" w:color="000000"/>
@@ -4653,7 +4732,7 @@
         </w:tc>
         <w:tc>
           <w:tcPr>
-            <w:tcW w:w="1991" w:type="dxa"/>
+            <w:tcW w:w="1990" w:type="dxa"/>
             <w:tcBorders>
               <w:left w:val="single" w:sz="4" w:space="0" w:color="000000"/>
               <w:bottom w:val="single" w:sz="4" w:space="0" w:color="000000"/>
@@ -4675,7 +4754,7 @@
         </w:tc>
         <w:tc>
           <w:tcPr>
-            <w:tcW w:w="1309" w:type="dxa"/>
+            <w:tcW w:w="1310" w:type="dxa"/>
             <w:tcBorders>
               <w:left w:val="single" w:sz="4" w:space="0" w:color="000000"/>
               <w:bottom w:val="single" w:sz="4" w:space="0" w:color="000000"/>
@@ -4966,11 +5045,7 @@
       </w:pPr>
       <w:r>
         <w:rPr/>
-        <w:t>3</w:t>
-      </w:r>
-      <w:r>
-        <w:rPr/>
-        <w:t>. Dictionary table “role_permission”</w:t>
+        <w:t>3. Dictionary table “role_permission”</w:t>
       </w:r>
     </w:p>
     <w:p>
@@ -5014,8 +5089,8 @@
       </w:tblPr>
       <w:tblGrid>
         <w:gridCol w:w="1992"/>
-        <w:gridCol w:w="1991"/>
-        <w:gridCol w:w="1309"/>
+        <w:gridCol w:w="1990"/>
+        <w:gridCol w:w="1310"/>
         <w:gridCol w:w="1737"/>
         <w:gridCol w:w="2943"/>
       </w:tblGrid>
@@ -5053,7 +5128,7 @@
         </w:tc>
         <w:tc>
           <w:tcPr>
-            <w:tcW w:w="1991" w:type="dxa"/>
+            <w:tcW w:w="1990" w:type="dxa"/>
             <w:tcBorders>
               <w:top w:val="single" w:sz="4" w:space="0" w:color="000000"/>
               <w:left w:val="single" w:sz="4" w:space="0" w:color="000000"/>
@@ -5083,7 +5158,7 @@
         </w:tc>
         <w:tc>
           <w:tcPr>
-            <w:tcW w:w="1309" w:type="dxa"/>
+            <w:tcW w:w="1310" w:type="dxa"/>
             <w:tcBorders>
               <w:top w:val="single" w:sz="4" w:space="0" w:color="000000"/>
               <w:left w:val="single" w:sz="4" w:space="0" w:color="000000"/>
@@ -5199,7 +5274,7 @@
         </w:tc>
         <w:tc>
           <w:tcPr>
-            <w:tcW w:w="1991" w:type="dxa"/>
+            <w:tcW w:w="1990" w:type="dxa"/>
             <w:tcBorders>
               <w:left w:val="single" w:sz="4" w:space="0" w:color="000000"/>
               <w:bottom w:val="single" w:sz="4" w:space="0" w:color="000000"/>
@@ -5221,7 +5296,7 @@
         </w:tc>
         <w:tc>
           <w:tcPr>
-            <w:tcW w:w="1309" w:type="dxa"/>
+            <w:tcW w:w="1310" w:type="dxa"/>
             <w:tcBorders>
               <w:left w:val="single" w:sz="4" w:space="0" w:color="000000"/>
               <w:bottom w:val="single" w:sz="4" w:space="0" w:color="000000"/>
@@ -5312,7 +5387,7 @@
         </w:tc>
         <w:tc>
           <w:tcPr>
-            <w:tcW w:w="1991" w:type="dxa"/>
+            <w:tcW w:w="1990" w:type="dxa"/>
             <w:tcBorders>
               <w:left w:val="single" w:sz="4" w:space="0" w:color="000000"/>
               <w:bottom w:val="single" w:sz="4" w:space="0" w:color="000000"/>
@@ -5334,7 +5409,7 @@
         </w:tc>
         <w:tc>
           <w:tcPr>
-            <w:tcW w:w="1309" w:type="dxa"/>
+            <w:tcW w:w="1310" w:type="dxa"/>
             <w:tcBorders>
               <w:left w:val="single" w:sz="4" w:space="0" w:color="000000"/>
               <w:bottom w:val="single" w:sz="4" w:space="0" w:color="000000"/>
@@ -5652,14 +5727,14 @@
         </w:tblCellMar>
       </w:tblPr>
       <w:tblGrid>
-        <w:gridCol w:w="1769"/>
+        <w:gridCol w:w="1768"/>
         <w:gridCol w:w="8203"/>
       </w:tblGrid>
       <w:tr>
         <w:trPr/>
         <w:tc>
           <w:tcPr>
-            <w:tcW w:w="1769" w:type="dxa"/>
+            <w:tcW w:w="1768" w:type="dxa"/>
             <w:tcBorders>
               <w:top w:val="single" w:sz="4" w:space="0" w:color="000000"/>
               <w:left w:val="single" w:sz="4" w:space="0" w:color="000000"/>
@@ -5669,6 +5744,7 @@
           <w:p>
             <w:pPr>
               <w:pStyle w:val="TableContents"/>
+              <w:widowControl w:val="false"/>
               <w:rPr>
                 <w:b/>
                 <w:b/>
@@ -5697,6 +5773,7 @@
           <w:p>
             <w:pPr>
               <w:pStyle w:val="TableContents"/>
+              <w:widowControl w:val="false"/>
               <w:rPr>
                 <w:b/>
                 <w:b/>
@@ -5717,15 +5794,16 @@
         <w:trPr/>
         <w:tc>
           <w:tcPr>
-            <w:tcW w:w="1769" w:type="dxa"/>
-            <w:tcBorders>
-              <w:left w:val="single" w:sz="4" w:space="0" w:color="000000"/>
-              <w:bottom w:val="single" w:sz="4" w:space="0" w:color="000000"/>
-            </w:tcBorders>
-          </w:tcPr>
-          <w:p>
-            <w:pPr>
-              <w:pStyle w:val="TableContents"/>
+            <w:tcW w:w="1768" w:type="dxa"/>
+            <w:tcBorders>
+              <w:left w:val="single" w:sz="4" w:space="0" w:color="000000"/>
+              <w:bottom w:val="single" w:sz="4" w:space="0" w:color="000000"/>
+            </w:tcBorders>
+          </w:tcPr>
+          <w:p>
+            <w:pPr>
+              <w:pStyle w:val="TableContents"/>
+              <w:widowControl w:val="false"/>
               <w:rPr/>
             </w:pPr>
             <w:r>
@@ -5746,6 +5824,7 @@
           <w:p>
             <w:pPr>
               <w:pStyle w:val="TableContents"/>
+              <w:widowControl w:val="false"/>
               <w:rPr/>
             </w:pPr>
             <w:r>
@@ -5759,15 +5838,16 @@
         <w:trPr/>
         <w:tc>
           <w:tcPr>
-            <w:tcW w:w="1769" w:type="dxa"/>
-            <w:tcBorders>
-              <w:left w:val="single" w:sz="4" w:space="0" w:color="000000"/>
-              <w:bottom w:val="single" w:sz="4" w:space="0" w:color="000000"/>
-            </w:tcBorders>
-          </w:tcPr>
-          <w:p>
-            <w:pPr>
-              <w:pStyle w:val="TableContents"/>
+            <w:tcW w:w="1768" w:type="dxa"/>
+            <w:tcBorders>
+              <w:left w:val="single" w:sz="4" w:space="0" w:color="000000"/>
+              <w:bottom w:val="single" w:sz="4" w:space="0" w:color="000000"/>
+            </w:tcBorders>
+          </w:tcPr>
+          <w:p>
+            <w:pPr>
+              <w:pStyle w:val="TableContents"/>
+              <w:widowControl w:val="false"/>
               <w:rPr/>
             </w:pPr>
             <w:r>
@@ -5788,6 +5868,7 @@
           <w:p>
             <w:pPr>
               <w:pStyle w:val="TableContents"/>
+              <w:widowControl w:val="false"/>
               <w:rPr/>
             </w:pPr>
             <w:r>
@@ -5801,15 +5882,16 @@
         <w:trPr/>
         <w:tc>
           <w:tcPr>
-            <w:tcW w:w="1769" w:type="dxa"/>
-            <w:tcBorders>
-              <w:left w:val="single" w:sz="4" w:space="0" w:color="000000"/>
-              <w:bottom w:val="single" w:sz="4" w:space="0" w:color="000000"/>
-            </w:tcBorders>
-          </w:tcPr>
-          <w:p>
-            <w:pPr>
-              <w:pStyle w:val="TableContents"/>
+            <w:tcW w:w="1768" w:type="dxa"/>
+            <w:tcBorders>
+              <w:left w:val="single" w:sz="4" w:space="0" w:color="000000"/>
+              <w:bottom w:val="single" w:sz="4" w:space="0" w:color="000000"/>
+            </w:tcBorders>
+          </w:tcPr>
+          <w:p>
+            <w:pPr>
+              <w:pStyle w:val="TableContents"/>
+              <w:widowControl w:val="false"/>
               <w:rPr/>
             </w:pPr>
             <w:r>
@@ -5830,6 +5912,7 @@
           <w:p>
             <w:pPr>
               <w:pStyle w:val="TableContents"/>
+              <w:widowControl w:val="false"/>
               <w:rPr/>
             </w:pPr>
             <w:r>
@@ -5843,15 +5926,16 @@
         <w:trPr/>
         <w:tc>
           <w:tcPr>
-            <w:tcW w:w="1769" w:type="dxa"/>
-            <w:tcBorders>
-              <w:left w:val="single" w:sz="4" w:space="0" w:color="000000"/>
-              <w:bottom w:val="single" w:sz="4" w:space="0" w:color="000000"/>
-            </w:tcBorders>
-          </w:tcPr>
-          <w:p>
-            <w:pPr>
-              <w:pStyle w:val="TableContents"/>
+            <w:tcW w:w="1768" w:type="dxa"/>
+            <w:tcBorders>
+              <w:left w:val="single" w:sz="4" w:space="0" w:color="000000"/>
+              <w:bottom w:val="single" w:sz="4" w:space="0" w:color="000000"/>
+            </w:tcBorders>
+          </w:tcPr>
+          <w:p>
+            <w:pPr>
+              <w:pStyle w:val="TableContents"/>
+              <w:widowControl w:val="false"/>
               <w:rPr/>
             </w:pPr>
             <w:r>
@@ -5872,6 +5956,7 @@
           <w:p>
             <w:pPr>
               <w:pStyle w:val="TableContents"/>
+              <w:widowControl w:val="false"/>
               <w:rPr/>
             </w:pPr>
             <w:r>
@@ -5885,15 +5970,16 @@
         <w:trPr/>
         <w:tc>
           <w:tcPr>
-            <w:tcW w:w="1769" w:type="dxa"/>
-            <w:tcBorders>
-              <w:left w:val="single" w:sz="4" w:space="0" w:color="000000"/>
-              <w:bottom w:val="single" w:sz="4" w:space="0" w:color="000000"/>
-            </w:tcBorders>
-          </w:tcPr>
-          <w:p>
-            <w:pPr>
-              <w:pStyle w:val="TableContents"/>
+            <w:tcW w:w="1768" w:type="dxa"/>
+            <w:tcBorders>
+              <w:left w:val="single" w:sz="4" w:space="0" w:color="000000"/>
+              <w:bottom w:val="single" w:sz="4" w:space="0" w:color="000000"/>
+            </w:tcBorders>
+          </w:tcPr>
+          <w:p>
+            <w:pPr>
+              <w:pStyle w:val="TableContents"/>
+              <w:widowControl w:val="false"/>
               <w:rPr/>
             </w:pPr>
             <w:r>
@@ -5914,6 +6000,7 @@
           <w:p>
             <w:pPr>
               <w:pStyle w:val="TableContents"/>
+              <w:widowControl w:val="false"/>
               <w:rPr/>
             </w:pPr>
             <w:r>
@@ -5957,14 +6044,14 @@
         </w:tblCellMar>
       </w:tblPr>
       <w:tblGrid>
-        <w:gridCol w:w="1769"/>
+        <w:gridCol w:w="1768"/>
         <w:gridCol w:w="8203"/>
       </w:tblGrid>
       <w:tr>
         <w:trPr/>
         <w:tc>
           <w:tcPr>
-            <w:tcW w:w="1769" w:type="dxa"/>
+            <w:tcW w:w="1768" w:type="dxa"/>
             <w:tcBorders>
               <w:top w:val="single" w:sz="4" w:space="0" w:color="000000"/>
               <w:left w:val="single" w:sz="4" w:space="0" w:color="000000"/>
@@ -5974,6 +6061,7 @@
           <w:p>
             <w:pPr>
               <w:pStyle w:val="TableContents"/>
+              <w:widowControl w:val="false"/>
               <w:rPr>
                 <w:b/>
                 <w:b/>
@@ -6002,6 +6090,7 @@
           <w:p>
             <w:pPr>
               <w:pStyle w:val="TableContents"/>
+              <w:widowControl w:val="false"/>
               <w:rPr>
                 <w:b/>
                 <w:b/>
@@ -6022,15 +6111,16 @@
         <w:trPr/>
         <w:tc>
           <w:tcPr>
-            <w:tcW w:w="1769" w:type="dxa"/>
-            <w:tcBorders>
-              <w:left w:val="single" w:sz="4" w:space="0" w:color="000000"/>
-              <w:bottom w:val="single" w:sz="4" w:space="0" w:color="000000"/>
-            </w:tcBorders>
-          </w:tcPr>
-          <w:p>
-            <w:pPr>
-              <w:pStyle w:val="TableContents"/>
+            <w:tcW w:w="1768" w:type="dxa"/>
+            <w:tcBorders>
+              <w:left w:val="single" w:sz="4" w:space="0" w:color="000000"/>
+              <w:bottom w:val="single" w:sz="4" w:space="0" w:color="000000"/>
+            </w:tcBorders>
+          </w:tcPr>
+          <w:p>
+            <w:pPr>
+              <w:pStyle w:val="TableContents"/>
+              <w:widowControl w:val="false"/>
               <w:numPr>
                 <w:ilvl w:val="0"/>
                 <w:numId w:val="2"/>
@@ -6054,6 +6144,7 @@
           <w:p>
             <w:pPr>
               <w:pStyle w:val="TableContents"/>
+              <w:widowControl w:val="false"/>
               <w:rPr/>
             </w:pPr>
             <w:r>
@@ -6067,15 +6158,16 @@
         <w:trPr/>
         <w:tc>
           <w:tcPr>
-            <w:tcW w:w="1769" w:type="dxa"/>
-            <w:tcBorders>
-              <w:left w:val="single" w:sz="4" w:space="0" w:color="000000"/>
-              <w:bottom w:val="single" w:sz="4" w:space="0" w:color="000000"/>
-            </w:tcBorders>
-          </w:tcPr>
-          <w:p>
-            <w:pPr>
-              <w:pStyle w:val="TableContents"/>
+            <w:tcW w:w="1768" w:type="dxa"/>
+            <w:tcBorders>
+              <w:left w:val="single" w:sz="4" w:space="0" w:color="000000"/>
+              <w:bottom w:val="single" w:sz="4" w:space="0" w:color="000000"/>
+            </w:tcBorders>
+          </w:tcPr>
+          <w:p>
+            <w:pPr>
+              <w:pStyle w:val="TableContents"/>
+              <w:widowControl w:val="false"/>
               <w:numPr>
                 <w:ilvl w:val="0"/>
                 <w:numId w:val="2"/>
@@ -6099,6 +6191,7 @@
           <w:p>
             <w:pPr>
               <w:pStyle w:val="TableContents"/>
+              <w:widowControl w:val="false"/>
               <w:rPr/>
             </w:pPr>
             <w:r>
@@ -6112,15 +6205,16 @@
         <w:trPr/>
         <w:tc>
           <w:tcPr>
-            <w:tcW w:w="1769" w:type="dxa"/>
-            <w:tcBorders>
-              <w:left w:val="single" w:sz="4" w:space="0" w:color="000000"/>
-              <w:bottom w:val="single" w:sz="4" w:space="0" w:color="000000"/>
-            </w:tcBorders>
-          </w:tcPr>
-          <w:p>
-            <w:pPr>
-              <w:pStyle w:val="TableContents"/>
+            <w:tcW w:w="1768" w:type="dxa"/>
+            <w:tcBorders>
+              <w:left w:val="single" w:sz="4" w:space="0" w:color="000000"/>
+              <w:bottom w:val="single" w:sz="4" w:space="0" w:color="000000"/>
+            </w:tcBorders>
+          </w:tcPr>
+          <w:p>
+            <w:pPr>
+              <w:pStyle w:val="TableContents"/>
+              <w:widowControl w:val="false"/>
               <w:numPr>
                 <w:ilvl w:val="0"/>
                 <w:numId w:val="2"/>
@@ -6144,6 +6238,7 @@
           <w:p>
             <w:pPr>
               <w:pStyle w:val="TableContents"/>
+              <w:widowControl w:val="false"/>
               <w:rPr/>
             </w:pPr>
             <w:r>
@@ -6157,15 +6252,16 @@
         <w:trPr/>
         <w:tc>
           <w:tcPr>
-            <w:tcW w:w="1769" w:type="dxa"/>
-            <w:tcBorders>
-              <w:left w:val="single" w:sz="4" w:space="0" w:color="000000"/>
-              <w:bottom w:val="single" w:sz="4" w:space="0" w:color="000000"/>
-            </w:tcBorders>
-          </w:tcPr>
-          <w:p>
-            <w:pPr>
-              <w:pStyle w:val="TableContents"/>
+            <w:tcW w:w="1768" w:type="dxa"/>
+            <w:tcBorders>
+              <w:left w:val="single" w:sz="4" w:space="0" w:color="000000"/>
+              <w:bottom w:val="single" w:sz="4" w:space="0" w:color="000000"/>
+            </w:tcBorders>
+          </w:tcPr>
+          <w:p>
+            <w:pPr>
+              <w:pStyle w:val="TableContents"/>
+              <w:widowControl w:val="false"/>
               <w:numPr>
                 <w:ilvl w:val="0"/>
                 <w:numId w:val="2"/>
@@ -6189,6 +6285,7 @@
           <w:p>
             <w:pPr>
               <w:pStyle w:val="TableContents"/>
+              <w:widowControl w:val="false"/>
               <w:rPr/>
             </w:pPr>
             <w:r>
@@ -6202,15 +6299,16 @@
         <w:trPr/>
         <w:tc>
           <w:tcPr>
-            <w:tcW w:w="1769" w:type="dxa"/>
-            <w:tcBorders>
-              <w:left w:val="single" w:sz="4" w:space="0" w:color="000000"/>
-              <w:bottom w:val="single" w:sz="4" w:space="0" w:color="000000"/>
-            </w:tcBorders>
-          </w:tcPr>
-          <w:p>
-            <w:pPr>
-              <w:pStyle w:val="TableContents"/>
+            <w:tcW w:w="1768" w:type="dxa"/>
+            <w:tcBorders>
+              <w:left w:val="single" w:sz="4" w:space="0" w:color="000000"/>
+              <w:bottom w:val="single" w:sz="4" w:space="0" w:color="000000"/>
+            </w:tcBorders>
+          </w:tcPr>
+          <w:p>
+            <w:pPr>
+              <w:pStyle w:val="TableContents"/>
+              <w:widowControl w:val="false"/>
               <w:numPr>
                 <w:ilvl w:val="0"/>
                 <w:numId w:val="2"/>
@@ -6234,6 +6332,7 @@
           <w:p>
             <w:pPr>
               <w:pStyle w:val="TableContents"/>
+              <w:widowControl w:val="false"/>
               <w:rPr/>
             </w:pPr>
             <w:r>
@@ -6247,15 +6346,16 @@
         <w:trPr/>
         <w:tc>
           <w:tcPr>
-            <w:tcW w:w="1769" w:type="dxa"/>
-            <w:tcBorders>
-              <w:left w:val="single" w:sz="4" w:space="0" w:color="000000"/>
-              <w:bottom w:val="single" w:sz="4" w:space="0" w:color="000000"/>
-            </w:tcBorders>
-          </w:tcPr>
-          <w:p>
-            <w:pPr>
-              <w:pStyle w:val="TableContents"/>
+            <w:tcW w:w="1768" w:type="dxa"/>
+            <w:tcBorders>
+              <w:left w:val="single" w:sz="4" w:space="0" w:color="000000"/>
+              <w:bottom w:val="single" w:sz="4" w:space="0" w:color="000000"/>
+            </w:tcBorders>
+          </w:tcPr>
+          <w:p>
+            <w:pPr>
+              <w:pStyle w:val="TableContents"/>
+              <w:widowControl w:val="false"/>
               <w:numPr>
                 <w:ilvl w:val="0"/>
                 <w:numId w:val="2"/>
@@ -6279,6 +6379,7 @@
           <w:p>
             <w:pPr>
               <w:pStyle w:val="TableContents"/>
+              <w:widowControl w:val="false"/>
               <w:rPr/>
             </w:pPr>
             <w:r>
@@ -6292,15 +6393,16 @@
         <w:trPr/>
         <w:tc>
           <w:tcPr>
-            <w:tcW w:w="1769" w:type="dxa"/>
-            <w:tcBorders>
-              <w:left w:val="single" w:sz="4" w:space="0" w:color="000000"/>
-              <w:bottom w:val="single" w:sz="4" w:space="0" w:color="000000"/>
-            </w:tcBorders>
-          </w:tcPr>
-          <w:p>
-            <w:pPr>
-              <w:pStyle w:val="TableContents"/>
+            <w:tcW w:w="1768" w:type="dxa"/>
+            <w:tcBorders>
+              <w:left w:val="single" w:sz="4" w:space="0" w:color="000000"/>
+              <w:bottom w:val="single" w:sz="4" w:space="0" w:color="000000"/>
+            </w:tcBorders>
+          </w:tcPr>
+          <w:p>
+            <w:pPr>
+              <w:pStyle w:val="TableContents"/>
+              <w:widowControl w:val="false"/>
               <w:numPr>
                 <w:ilvl w:val="0"/>
                 <w:numId w:val="2"/>
@@ -6324,6 +6426,7 @@
           <w:p>
             <w:pPr>
               <w:pStyle w:val="TableContents"/>
+              <w:widowControl w:val="false"/>
               <w:rPr/>
             </w:pPr>
             <w:r>
@@ -6337,15 +6440,16 @@
         <w:trPr/>
         <w:tc>
           <w:tcPr>
-            <w:tcW w:w="1769" w:type="dxa"/>
-            <w:tcBorders>
-              <w:left w:val="single" w:sz="4" w:space="0" w:color="000000"/>
-              <w:bottom w:val="single" w:sz="4" w:space="0" w:color="000000"/>
-            </w:tcBorders>
-          </w:tcPr>
-          <w:p>
-            <w:pPr>
-              <w:pStyle w:val="TableContents"/>
+            <w:tcW w:w="1768" w:type="dxa"/>
+            <w:tcBorders>
+              <w:left w:val="single" w:sz="4" w:space="0" w:color="000000"/>
+              <w:bottom w:val="single" w:sz="4" w:space="0" w:color="000000"/>
+            </w:tcBorders>
+          </w:tcPr>
+          <w:p>
+            <w:pPr>
+              <w:pStyle w:val="TableContents"/>
+              <w:widowControl w:val="false"/>
               <w:numPr>
                 <w:ilvl w:val="0"/>
                 <w:numId w:val="2"/>
@@ -6369,6 +6473,7 @@
           <w:p>
             <w:pPr>
               <w:pStyle w:val="TableContents"/>
+              <w:widowControl w:val="false"/>
               <w:rPr/>
             </w:pPr>
             <w:r>
@@ -6382,15 +6487,16 @@
         <w:trPr/>
         <w:tc>
           <w:tcPr>
-            <w:tcW w:w="1769" w:type="dxa"/>
-            <w:tcBorders>
-              <w:left w:val="single" w:sz="4" w:space="0" w:color="000000"/>
-              <w:bottom w:val="single" w:sz="4" w:space="0" w:color="000000"/>
-            </w:tcBorders>
-          </w:tcPr>
-          <w:p>
-            <w:pPr>
-              <w:pStyle w:val="TableContents"/>
+            <w:tcW w:w="1768" w:type="dxa"/>
+            <w:tcBorders>
+              <w:left w:val="single" w:sz="4" w:space="0" w:color="000000"/>
+              <w:bottom w:val="single" w:sz="4" w:space="0" w:color="000000"/>
+            </w:tcBorders>
+          </w:tcPr>
+          <w:p>
+            <w:pPr>
+              <w:pStyle w:val="TableContents"/>
+              <w:widowControl w:val="false"/>
               <w:numPr>
                 <w:ilvl w:val="0"/>
                 <w:numId w:val="2"/>
@@ -6414,6 +6520,7 @@
           <w:p>
             <w:pPr>
               <w:pStyle w:val="TableContents"/>
+              <w:widowControl w:val="false"/>
               <w:rPr/>
             </w:pPr>
             <w:r>
@@ -6427,15 +6534,16 @@
         <w:trPr/>
         <w:tc>
           <w:tcPr>
-            <w:tcW w:w="1769" w:type="dxa"/>
-            <w:tcBorders>
-              <w:left w:val="single" w:sz="4" w:space="0" w:color="000000"/>
-              <w:bottom w:val="single" w:sz="4" w:space="0" w:color="000000"/>
-            </w:tcBorders>
-          </w:tcPr>
-          <w:p>
-            <w:pPr>
-              <w:pStyle w:val="TableContents"/>
+            <w:tcW w:w="1768" w:type="dxa"/>
+            <w:tcBorders>
+              <w:left w:val="single" w:sz="4" w:space="0" w:color="000000"/>
+              <w:bottom w:val="single" w:sz="4" w:space="0" w:color="000000"/>
+            </w:tcBorders>
+          </w:tcPr>
+          <w:p>
+            <w:pPr>
+              <w:pStyle w:val="TableContents"/>
+              <w:widowControl w:val="false"/>
               <w:numPr>
                 <w:ilvl w:val="0"/>
                 <w:numId w:val="2"/>
@@ -6459,6 +6567,7 @@
           <w:p>
             <w:pPr>
               <w:pStyle w:val="TableContents"/>
+              <w:widowControl w:val="false"/>
               <w:rPr/>
             </w:pPr>
             <w:r>
@@ -6472,15 +6581,16 @@
         <w:trPr/>
         <w:tc>
           <w:tcPr>
-            <w:tcW w:w="1769" w:type="dxa"/>
-            <w:tcBorders>
-              <w:left w:val="single" w:sz="4" w:space="0" w:color="000000"/>
-              <w:bottom w:val="single" w:sz="4" w:space="0" w:color="000000"/>
-            </w:tcBorders>
-          </w:tcPr>
-          <w:p>
-            <w:pPr>
-              <w:pStyle w:val="TableContents"/>
+            <w:tcW w:w="1768" w:type="dxa"/>
+            <w:tcBorders>
+              <w:left w:val="single" w:sz="4" w:space="0" w:color="000000"/>
+              <w:bottom w:val="single" w:sz="4" w:space="0" w:color="000000"/>
+            </w:tcBorders>
+          </w:tcPr>
+          <w:p>
+            <w:pPr>
+              <w:pStyle w:val="TableContents"/>
+              <w:widowControl w:val="false"/>
               <w:numPr>
                 <w:ilvl w:val="0"/>
                 <w:numId w:val="2"/>
@@ -6504,6 +6614,7 @@
           <w:p>
             <w:pPr>
               <w:pStyle w:val="TableContents"/>
+              <w:widowControl w:val="false"/>
               <w:rPr/>
             </w:pPr>
             <w:r>
@@ -6517,15 +6628,16 @@
         <w:trPr/>
         <w:tc>
           <w:tcPr>
-            <w:tcW w:w="1769" w:type="dxa"/>
-            <w:tcBorders>
-              <w:left w:val="single" w:sz="4" w:space="0" w:color="000000"/>
-              <w:bottom w:val="single" w:sz="4" w:space="0" w:color="000000"/>
-            </w:tcBorders>
-          </w:tcPr>
-          <w:p>
-            <w:pPr>
-              <w:pStyle w:val="TableContents"/>
+            <w:tcW w:w="1768" w:type="dxa"/>
+            <w:tcBorders>
+              <w:left w:val="single" w:sz="4" w:space="0" w:color="000000"/>
+              <w:bottom w:val="single" w:sz="4" w:space="0" w:color="000000"/>
+            </w:tcBorders>
+          </w:tcPr>
+          <w:p>
+            <w:pPr>
+              <w:pStyle w:val="TableContents"/>
+              <w:widowControl w:val="false"/>
               <w:numPr>
                 <w:ilvl w:val="0"/>
                 <w:numId w:val="2"/>
@@ -6549,6 +6661,7 @@
           <w:p>
             <w:pPr>
               <w:pStyle w:val="TableContents"/>
+              <w:widowControl w:val="false"/>
               <w:rPr/>
             </w:pPr>
             <w:r>
@@ -6592,35 +6705,88 @@
         </w:tblCellMar>
       </w:tblPr>
       <w:tblGrid>
-        <w:gridCol w:w="4986"/>
+        <w:gridCol w:w="4985"/>
         <w:gridCol w:w="4986"/>
       </w:tblGrid>
       <w:tr>
         <w:trPr/>
         <w:tc>
           <w:tcPr>
+            <w:tcW w:w="4985" w:type="dxa"/>
+            <w:tcBorders>
+              <w:top w:val="single" w:sz="4" w:space="0" w:color="000000"/>
+              <w:left w:val="single" w:sz="4" w:space="0" w:color="000000"/>
+              <w:bottom w:val="single" w:sz="4" w:space="0" w:color="000000"/>
+            </w:tcBorders>
+          </w:tcPr>
+          <w:p>
+            <w:pPr>
+              <w:pStyle w:val="TableContents"/>
+              <w:widowControl w:val="false"/>
+              <w:rPr>
+                <w:b/>
+                <w:b/>
+                <w:bCs/>
+              </w:rPr>
+            </w:pPr>
+            <w:r>
+              <w:rPr>
+                <w:b/>
+                <w:bCs/>
+              </w:rPr>
+              <w:t>role_id</w:t>
+            </w:r>
+          </w:p>
+        </w:tc>
+        <w:tc>
+          <w:tcPr>
             <w:tcW w:w="4986" w:type="dxa"/>
             <w:tcBorders>
               <w:top w:val="single" w:sz="4" w:space="0" w:color="000000"/>
               <w:left w:val="single" w:sz="4" w:space="0" w:color="000000"/>
               <w:bottom w:val="single" w:sz="4" w:space="0" w:color="000000"/>
-            </w:tcBorders>
-          </w:tcPr>
-          <w:p>
-            <w:pPr>
-              <w:pStyle w:val="TableContents"/>
-              <w:rPr>
-                <w:b/>
-                <w:b/>
-                <w:bCs/>
-              </w:rPr>
-            </w:pPr>
-            <w:r>
-              <w:rPr>
-                <w:b/>
-                <w:bCs/>
-              </w:rPr>
-              <w:t>role_id</w:t>
+              <w:right w:val="single" w:sz="4" w:space="0" w:color="000000"/>
+            </w:tcBorders>
+          </w:tcPr>
+          <w:p>
+            <w:pPr>
+              <w:pStyle w:val="TableContents"/>
+              <w:widowControl w:val="false"/>
+              <w:rPr>
+                <w:b/>
+                <w:b/>
+                <w:bCs/>
+              </w:rPr>
+            </w:pPr>
+            <w:r>
+              <w:rPr>
+                <w:b/>
+                <w:bCs/>
+              </w:rPr>
+              <w:t>permission_id (as list)</w:t>
+            </w:r>
+          </w:p>
+        </w:tc>
+      </w:tr>
+      <w:tr>
+        <w:trPr/>
+        <w:tc>
+          <w:tcPr>
+            <w:tcW w:w="4985" w:type="dxa"/>
+            <w:tcBorders>
+              <w:left w:val="single" w:sz="4" w:space="0" w:color="000000"/>
+              <w:bottom w:val="single" w:sz="4" w:space="0" w:color="000000"/>
+            </w:tcBorders>
+          </w:tcPr>
+          <w:p>
+            <w:pPr>
+              <w:pStyle w:val="TableContents"/>
+              <w:widowControl w:val="false"/>
+              <w:rPr/>
+            </w:pPr>
+            <w:r>
+              <w:rPr/>
+              <w:t>1</w:t>
             </w:r>
           </w:p>
         </w:tc>
@@ -6628,237 +6794,848 @@
           <w:tcPr>
             <w:tcW w:w="4986" w:type="dxa"/>
             <w:tcBorders>
+              <w:left w:val="single" w:sz="4" w:space="0" w:color="000000"/>
+              <w:bottom w:val="single" w:sz="4" w:space="0" w:color="000000"/>
+              <w:right w:val="single" w:sz="4" w:space="0" w:color="000000"/>
+            </w:tcBorders>
+          </w:tcPr>
+          <w:p>
+            <w:pPr>
+              <w:pStyle w:val="TableContents"/>
+              <w:widowControl w:val="false"/>
+              <w:rPr/>
+            </w:pPr>
+            <w:r>
+              <w:rPr/>
+              <w:t>1, 6</w:t>
+            </w:r>
+          </w:p>
+        </w:tc>
+      </w:tr>
+      <w:tr>
+        <w:trPr/>
+        <w:tc>
+          <w:tcPr>
+            <w:tcW w:w="4985" w:type="dxa"/>
+            <w:tcBorders>
+              <w:left w:val="single" w:sz="4" w:space="0" w:color="000000"/>
+              <w:bottom w:val="single" w:sz="4" w:space="0" w:color="000000"/>
+            </w:tcBorders>
+          </w:tcPr>
+          <w:p>
+            <w:pPr>
+              <w:pStyle w:val="TableContents"/>
+              <w:widowControl w:val="false"/>
+              <w:rPr/>
+            </w:pPr>
+            <w:r>
+              <w:rPr/>
+              <w:t>2</w:t>
+            </w:r>
+          </w:p>
+        </w:tc>
+        <w:tc>
+          <w:tcPr>
+            <w:tcW w:w="4986" w:type="dxa"/>
+            <w:tcBorders>
+              <w:left w:val="single" w:sz="4" w:space="0" w:color="000000"/>
+              <w:bottom w:val="single" w:sz="4" w:space="0" w:color="000000"/>
+              <w:right w:val="single" w:sz="4" w:space="0" w:color="000000"/>
+            </w:tcBorders>
+          </w:tcPr>
+          <w:p>
+            <w:pPr>
+              <w:pStyle w:val="TableContents"/>
+              <w:widowControl w:val="false"/>
+              <w:rPr/>
+            </w:pPr>
+            <w:r>
+              <w:rPr/>
+              <w:t>1, 2, 3, 6</w:t>
+            </w:r>
+          </w:p>
+        </w:tc>
+      </w:tr>
+      <w:tr>
+        <w:trPr/>
+        <w:tc>
+          <w:tcPr>
+            <w:tcW w:w="4985" w:type="dxa"/>
+            <w:tcBorders>
+              <w:left w:val="single" w:sz="4" w:space="0" w:color="000000"/>
+              <w:bottom w:val="single" w:sz="4" w:space="0" w:color="000000"/>
+            </w:tcBorders>
+          </w:tcPr>
+          <w:p>
+            <w:pPr>
+              <w:pStyle w:val="TableContents"/>
+              <w:widowControl w:val="false"/>
+              <w:rPr/>
+            </w:pPr>
+            <w:r>
+              <w:rPr/>
+              <w:t>3</w:t>
+            </w:r>
+          </w:p>
+        </w:tc>
+        <w:tc>
+          <w:tcPr>
+            <w:tcW w:w="4986" w:type="dxa"/>
+            <w:tcBorders>
+              <w:left w:val="single" w:sz="4" w:space="0" w:color="000000"/>
+              <w:bottom w:val="single" w:sz="4" w:space="0" w:color="000000"/>
+              <w:right w:val="single" w:sz="4" w:space="0" w:color="000000"/>
+            </w:tcBorders>
+          </w:tcPr>
+          <w:p>
+            <w:pPr>
+              <w:pStyle w:val="TableContents"/>
+              <w:widowControl w:val="false"/>
+              <w:rPr/>
+            </w:pPr>
+            <w:r>
+              <w:rPr/>
+              <w:t>1, 2, 3, 6, 8, 9, 10</w:t>
+            </w:r>
+          </w:p>
+        </w:tc>
+      </w:tr>
+      <w:tr>
+        <w:trPr/>
+        <w:tc>
+          <w:tcPr>
+            <w:tcW w:w="4985" w:type="dxa"/>
+            <w:tcBorders>
+              <w:left w:val="single" w:sz="4" w:space="0" w:color="000000"/>
+              <w:bottom w:val="single" w:sz="4" w:space="0" w:color="000000"/>
+            </w:tcBorders>
+          </w:tcPr>
+          <w:p>
+            <w:pPr>
+              <w:pStyle w:val="TableContents"/>
+              <w:widowControl w:val="false"/>
+              <w:rPr/>
+            </w:pPr>
+            <w:r>
+              <w:rPr/>
+              <w:t>4</w:t>
+            </w:r>
+          </w:p>
+        </w:tc>
+        <w:tc>
+          <w:tcPr>
+            <w:tcW w:w="4986" w:type="dxa"/>
+            <w:tcBorders>
+              <w:left w:val="single" w:sz="4" w:space="0" w:color="000000"/>
+              <w:bottom w:val="single" w:sz="4" w:space="0" w:color="000000"/>
+              <w:right w:val="single" w:sz="4" w:space="0" w:color="000000"/>
+            </w:tcBorders>
+          </w:tcPr>
+          <w:p>
+            <w:pPr>
+              <w:pStyle w:val="TableContents"/>
+              <w:widowControl w:val="false"/>
+              <w:rPr/>
+            </w:pPr>
+            <w:r>
+              <w:rPr/>
+              <w:t>1, 2, 3. 4, 5, 6, 7, 8, 9, 10, 11, 12</w:t>
+            </w:r>
+          </w:p>
+        </w:tc>
+      </w:tr>
+      <w:tr>
+        <w:trPr/>
+        <w:tc>
+          <w:tcPr>
+            <w:tcW w:w="4985" w:type="dxa"/>
+            <w:tcBorders>
+              <w:left w:val="single" w:sz="4" w:space="0" w:color="000000"/>
+              <w:bottom w:val="single" w:sz="4" w:space="0" w:color="000000"/>
+            </w:tcBorders>
+          </w:tcPr>
+          <w:p>
+            <w:pPr>
+              <w:pStyle w:val="TableContents"/>
+              <w:widowControl w:val="false"/>
+              <w:rPr/>
+            </w:pPr>
+            <w:r>
+              <w:rPr/>
+              <w:t>5</w:t>
+            </w:r>
+          </w:p>
+        </w:tc>
+        <w:tc>
+          <w:tcPr>
+            <w:tcW w:w="4986" w:type="dxa"/>
+            <w:tcBorders>
+              <w:left w:val="single" w:sz="4" w:space="0" w:color="000000"/>
+              <w:bottom w:val="single" w:sz="4" w:space="0" w:color="000000"/>
+              <w:right w:val="single" w:sz="4" w:space="0" w:color="000000"/>
+            </w:tcBorders>
+          </w:tcPr>
+          <w:p>
+            <w:pPr>
+              <w:pStyle w:val="TableContents"/>
+              <w:widowControl w:val="false"/>
+              <w:rPr/>
+            </w:pPr>
+            <w:r>
+              <w:rPr/>
+              <w:t>1, 5</w:t>
+            </w:r>
+          </w:p>
+        </w:tc>
+      </w:tr>
+    </w:tbl>
+    <w:p>
+      <w:pPr>
+        <w:pStyle w:val="TextBody"/>
+        <w:spacing w:before="0" w:after="140"/>
+        <w:rPr/>
+      </w:pPr>
+      <w:r>
+        <w:rPr/>
+      </w:r>
+    </w:p>
+    <w:p>
+      <w:pPr>
+        <w:pStyle w:val="Title"/>
+        <w:rPr/>
+      </w:pPr>
+      <w:r>
+        <w:rPr/>
+        <w:t>Changes</w:t>
+      </w:r>
+    </w:p>
+    <w:tbl>
+      <w:tblPr>
+        <w:tblW w:w="5000" w:type="pct"/>
+        <w:jc w:val="left"/>
+        <w:tblInd w:w="-5" w:type="dxa"/>
+        <w:tblLayout w:type="fixed"/>
+        <w:tblCellMar>
+          <w:top w:w="55" w:type="dxa"/>
+          <w:left w:w="55" w:type="dxa"/>
+          <w:bottom w:w="55" w:type="dxa"/>
+          <w:right w:w="55" w:type="dxa"/>
+        </w:tblCellMar>
+      </w:tblPr>
+      <w:tblGrid>
+        <w:gridCol w:w="1677"/>
+        <w:gridCol w:w="2491"/>
+        <w:gridCol w:w="5804"/>
+      </w:tblGrid>
+      <w:tr>
+        <w:trPr/>
+        <w:tc>
+          <w:tcPr>
+            <w:tcW w:w="1677" w:type="dxa"/>
+            <w:tcBorders>
               <w:top w:val="single" w:sz="4" w:space="0" w:color="000000"/>
               <w:left w:val="single" w:sz="4" w:space="0" w:color="000000"/>
               <w:bottom w:val="single" w:sz="4" w:space="0" w:color="000000"/>
-              <w:right w:val="single" w:sz="4" w:space="0" w:color="000000"/>
-            </w:tcBorders>
-          </w:tcPr>
-          <w:p>
-            <w:pPr>
-              <w:pStyle w:val="TableContents"/>
-              <w:rPr>
-                <w:b/>
-                <w:b/>
-                <w:bCs/>
-              </w:rPr>
-            </w:pPr>
-            <w:r>
-              <w:rPr>
-                <w:b/>
-                <w:bCs/>
-              </w:rPr>
-              <w:t>permission_id (as list)</w:t>
-            </w:r>
-          </w:p>
-        </w:tc>
-      </w:tr>
-      <w:tr>
-        <w:trPr/>
-        <w:tc>
-          <w:tcPr>
-            <w:tcW w:w="4986" w:type="dxa"/>
-            <w:tcBorders>
-              <w:left w:val="single" w:sz="4" w:space="0" w:color="000000"/>
-              <w:bottom w:val="single" w:sz="4" w:space="0" w:color="000000"/>
-            </w:tcBorders>
-          </w:tcPr>
-          <w:p>
-            <w:pPr>
-              <w:pStyle w:val="TableContents"/>
-              <w:rPr/>
-            </w:pPr>
-            <w:r>
-              <w:rPr/>
-              <w:t>1</w:t>
-            </w:r>
-          </w:p>
-        </w:tc>
-        <w:tc>
-          <w:tcPr>
-            <w:tcW w:w="4986" w:type="dxa"/>
-            <w:tcBorders>
-              <w:left w:val="single" w:sz="4" w:space="0" w:color="000000"/>
-              <w:bottom w:val="single" w:sz="4" w:space="0" w:color="000000"/>
-              <w:right w:val="single" w:sz="4" w:space="0" w:color="000000"/>
-            </w:tcBorders>
-          </w:tcPr>
-          <w:p>
-            <w:pPr>
-              <w:pStyle w:val="TableContents"/>
-              <w:rPr/>
-            </w:pPr>
-            <w:r>
-              <w:rPr/>
-              <w:t>1, 6</w:t>
-            </w:r>
-          </w:p>
-        </w:tc>
-      </w:tr>
-      <w:tr>
-        <w:trPr/>
-        <w:tc>
-          <w:tcPr>
-            <w:tcW w:w="4986" w:type="dxa"/>
-            <w:tcBorders>
-              <w:left w:val="single" w:sz="4" w:space="0" w:color="000000"/>
-              <w:bottom w:val="single" w:sz="4" w:space="0" w:color="000000"/>
-            </w:tcBorders>
-          </w:tcPr>
-          <w:p>
-            <w:pPr>
-              <w:pStyle w:val="TableContents"/>
-              <w:rPr/>
-            </w:pPr>
-            <w:r>
-              <w:rPr/>
-              <w:t>2</w:t>
-            </w:r>
-          </w:p>
-        </w:tc>
-        <w:tc>
-          <w:tcPr>
-            <w:tcW w:w="4986" w:type="dxa"/>
-            <w:tcBorders>
-              <w:left w:val="single" w:sz="4" w:space="0" w:color="000000"/>
-              <w:bottom w:val="single" w:sz="4" w:space="0" w:color="000000"/>
-              <w:right w:val="single" w:sz="4" w:space="0" w:color="000000"/>
-            </w:tcBorders>
-          </w:tcPr>
-          <w:p>
-            <w:pPr>
-              <w:pStyle w:val="TableContents"/>
-              <w:rPr/>
-            </w:pPr>
-            <w:r>
-              <w:rPr/>
-              <w:t>1, 2, 3, 6</w:t>
-            </w:r>
-          </w:p>
-        </w:tc>
-      </w:tr>
-      <w:tr>
-        <w:trPr/>
-        <w:tc>
-          <w:tcPr>
-            <w:tcW w:w="4986" w:type="dxa"/>
-            <w:tcBorders>
-              <w:left w:val="single" w:sz="4" w:space="0" w:color="000000"/>
-              <w:bottom w:val="single" w:sz="4" w:space="0" w:color="000000"/>
-            </w:tcBorders>
-          </w:tcPr>
-          <w:p>
-            <w:pPr>
-              <w:pStyle w:val="TableContents"/>
-              <w:rPr/>
-            </w:pPr>
-            <w:r>
-              <w:rPr/>
-              <w:t>3</w:t>
-            </w:r>
-          </w:p>
-        </w:tc>
-        <w:tc>
-          <w:tcPr>
-            <w:tcW w:w="4986" w:type="dxa"/>
-            <w:tcBorders>
-              <w:left w:val="single" w:sz="4" w:space="0" w:color="000000"/>
-              <w:bottom w:val="single" w:sz="4" w:space="0" w:color="000000"/>
-              <w:right w:val="single" w:sz="4" w:space="0" w:color="000000"/>
-            </w:tcBorders>
-          </w:tcPr>
-          <w:p>
-            <w:pPr>
-              <w:pStyle w:val="TableContents"/>
-              <w:rPr/>
-            </w:pPr>
-            <w:r>
-              <w:rPr/>
-              <w:t>1, 2, 3, 6, 8, 9, 10</w:t>
-            </w:r>
-          </w:p>
-        </w:tc>
-      </w:tr>
-      <w:tr>
-        <w:trPr/>
-        <w:tc>
-          <w:tcPr>
-            <w:tcW w:w="4986" w:type="dxa"/>
-            <w:tcBorders>
-              <w:left w:val="single" w:sz="4" w:space="0" w:color="000000"/>
-              <w:bottom w:val="single" w:sz="4" w:space="0" w:color="000000"/>
-            </w:tcBorders>
-          </w:tcPr>
-          <w:p>
-            <w:pPr>
-              <w:pStyle w:val="TableContents"/>
-              <w:rPr/>
-            </w:pPr>
-            <w:r>
-              <w:rPr/>
-              <w:t>4</w:t>
-            </w:r>
-          </w:p>
-        </w:tc>
-        <w:tc>
-          <w:tcPr>
-            <w:tcW w:w="4986" w:type="dxa"/>
-            <w:tcBorders>
-              <w:left w:val="single" w:sz="4" w:space="0" w:color="000000"/>
-              <w:bottom w:val="single" w:sz="4" w:space="0" w:color="000000"/>
-              <w:right w:val="single" w:sz="4" w:space="0" w:color="000000"/>
-            </w:tcBorders>
-          </w:tcPr>
-          <w:p>
-            <w:pPr>
-              <w:pStyle w:val="TableContents"/>
-              <w:rPr/>
-            </w:pPr>
-            <w:r>
-              <w:rPr/>
-              <w:t>1, 2, 3. 4, 5, 6, 7, 8, 9, 10, 11, 12</w:t>
-            </w:r>
-          </w:p>
-        </w:tc>
-      </w:tr>
-      <w:tr>
-        <w:trPr/>
-        <w:tc>
-          <w:tcPr>
-            <w:tcW w:w="4986" w:type="dxa"/>
-            <w:tcBorders>
-              <w:left w:val="single" w:sz="4" w:space="0" w:color="000000"/>
-              <w:bottom w:val="single" w:sz="4" w:space="0" w:color="000000"/>
-            </w:tcBorders>
-          </w:tcPr>
-          <w:p>
-            <w:pPr>
-              <w:pStyle w:val="TableContents"/>
-              <w:rPr/>
-            </w:pPr>
-            <w:r>
-              <w:rPr/>
-              <w:t>5</w:t>
-            </w:r>
-          </w:p>
-        </w:tc>
-        <w:tc>
-          <w:tcPr>
-            <w:tcW w:w="4986" w:type="dxa"/>
-            <w:tcBorders>
-              <w:left w:val="single" w:sz="4" w:space="0" w:color="000000"/>
-              <w:bottom w:val="single" w:sz="4" w:space="0" w:color="000000"/>
-              <w:right w:val="single" w:sz="4" w:space="0" w:color="000000"/>
-            </w:tcBorders>
-          </w:tcPr>
-          <w:p>
-            <w:pPr>
-              <w:pStyle w:val="TableContents"/>
-              <w:rPr/>
-            </w:pPr>
-            <w:r>
-              <w:rPr/>
-              <w:t>1, 5</w:t>
+            </w:tcBorders>
+          </w:tcPr>
+          <w:p>
+            <w:pPr>
+              <w:pStyle w:val="TableContents"/>
+              <w:jc w:val="center"/>
+              <w:rPr>
+                <w:b/>
+                <w:b/>
+                <w:bCs/>
+              </w:rPr>
+            </w:pPr>
+            <w:r>
+              <w:rPr>
+                <w:b/>
+                <w:bCs/>
+              </w:rPr>
+              <w:t>Date</w:t>
+            </w:r>
+          </w:p>
+        </w:tc>
+        <w:tc>
+          <w:tcPr>
+            <w:tcW w:w="2491" w:type="dxa"/>
+            <w:tcBorders>
+              <w:top w:val="single" w:sz="4" w:space="0" w:color="000000"/>
+              <w:left w:val="single" w:sz="4" w:space="0" w:color="000000"/>
+              <w:bottom w:val="single" w:sz="4" w:space="0" w:color="000000"/>
+            </w:tcBorders>
+          </w:tcPr>
+          <w:p>
+            <w:pPr>
+              <w:pStyle w:val="TableContents"/>
+              <w:jc w:val="center"/>
+              <w:rPr>
+                <w:b/>
+                <w:b/>
+                <w:bCs/>
+              </w:rPr>
+            </w:pPr>
+            <w:r>
+              <w:rPr>
+                <w:b/>
+                <w:bCs/>
+              </w:rPr>
+              <w:t>Author</w:t>
+            </w:r>
+          </w:p>
+        </w:tc>
+        <w:tc>
+          <w:tcPr>
+            <w:tcW w:w="5804" w:type="dxa"/>
+            <w:tcBorders>
+              <w:top w:val="single" w:sz="4" w:space="0" w:color="000000"/>
+              <w:left w:val="single" w:sz="4" w:space="0" w:color="000000"/>
+              <w:bottom w:val="single" w:sz="4" w:space="0" w:color="000000"/>
+              <w:right w:val="single" w:sz="4" w:space="0" w:color="000000"/>
+            </w:tcBorders>
+          </w:tcPr>
+          <w:p>
+            <w:pPr>
+              <w:pStyle w:val="TableContents"/>
+              <w:jc w:val="center"/>
+              <w:rPr>
+                <w:b/>
+                <w:b/>
+                <w:bCs/>
+              </w:rPr>
+            </w:pPr>
+            <w:r>
+              <w:rPr>
+                <w:b/>
+                <w:bCs/>
+              </w:rPr>
+              <w:t>Description</w:t>
+            </w:r>
+          </w:p>
+        </w:tc>
+      </w:tr>
+      <w:tr>
+        <w:trPr/>
+        <w:tc>
+          <w:tcPr>
+            <w:tcW w:w="1677" w:type="dxa"/>
+            <w:tcBorders>
+              <w:left w:val="single" w:sz="4" w:space="0" w:color="000000"/>
+              <w:bottom w:val="single" w:sz="4" w:space="0" w:color="000000"/>
+            </w:tcBorders>
+          </w:tcPr>
+          <w:p>
+            <w:pPr>
+              <w:pStyle w:val="TableContents"/>
+              <w:rPr/>
+            </w:pPr>
+            <w:r>
+              <w:rPr/>
+              <w:t>06.03.2024</w:t>
+            </w:r>
+          </w:p>
+        </w:tc>
+        <w:tc>
+          <w:tcPr>
+            <w:tcW w:w="2491" w:type="dxa"/>
+            <w:tcBorders>
+              <w:left w:val="single" w:sz="4" w:space="0" w:color="000000"/>
+              <w:bottom w:val="single" w:sz="4" w:space="0" w:color="000000"/>
+            </w:tcBorders>
+          </w:tcPr>
+          <w:p>
+            <w:pPr>
+              <w:pStyle w:val="TableContents"/>
+              <w:rPr/>
+            </w:pPr>
+            <w:r>
+              <w:rPr/>
+              <w:t>Knyaginin Dmitry</w:t>
+            </w:r>
+          </w:p>
+        </w:tc>
+        <w:tc>
+          <w:tcPr>
+            <w:tcW w:w="5804" w:type="dxa"/>
+            <w:tcBorders>
+              <w:left w:val="single" w:sz="4" w:space="0" w:color="000000"/>
+              <w:bottom w:val="single" w:sz="4" w:space="0" w:color="000000"/>
+              <w:right w:val="single" w:sz="4" w:space="0" w:color="000000"/>
+            </w:tcBorders>
+          </w:tcPr>
+          <w:p>
+            <w:pPr>
+              <w:pStyle w:val="TableContents"/>
+              <w:rPr/>
+            </w:pPr>
+            <w:r>
+              <w:rPr/>
+              <w:t>YH-46. Create User module DB specification</w:t>
+            </w:r>
+          </w:p>
+        </w:tc>
+      </w:tr>
+      <w:tr>
+        <w:trPr/>
+        <w:tc>
+          <w:tcPr>
+            <w:tcW w:w="1677" w:type="dxa"/>
+            <w:tcBorders>
+              <w:left w:val="single" w:sz="4" w:space="0" w:color="000000"/>
+              <w:bottom w:val="single" w:sz="4" w:space="0" w:color="000000"/>
+            </w:tcBorders>
+          </w:tcPr>
+          <w:p>
+            <w:pPr>
+              <w:pStyle w:val="TableContents"/>
+              <w:rPr/>
+            </w:pPr>
+            <w:r>
+              <w:rPr/>
+            </w:r>
+          </w:p>
+        </w:tc>
+        <w:tc>
+          <w:tcPr>
+            <w:tcW w:w="2491" w:type="dxa"/>
+            <w:tcBorders>
+              <w:left w:val="single" w:sz="4" w:space="0" w:color="000000"/>
+              <w:bottom w:val="single" w:sz="4" w:space="0" w:color="000000"/>
+            </w:tcBorders>
+          </w:tcPr>
+          <w:p>
+            <w:pPr>
+              <w:pStyle w:val="TableContents"/>
+              <w:rPr/>
+            </w:pPr>
+            <w:r>
+              <w:rPr/>
+            </w:r>
+          </w:p>
+        </w:tc>
+        <w:tc>
+          <w:tcPr>
+            <w:tcW w:w="5804" w:type="dxa"/>
+            <w:tcBorders>
+              <w:left w:val="single" w:sz="4" w:space="0" w:color="000000"/>
+              <w:bottom w:val="single" w:sz="4" w:space="0" w:color="000000"/>
+              <w:right w:val="single" w:sz="4" w:space="0" w:color="000000"/>
+            </w:tcBorders>
+          </w:tcPr>
+          <w:p>
+            <w:pPr>
+              <w:pStyle w:val="TableContents"/>
+              <w:rPr/>
+            </w:pPr>
+            <w:r>
+              <w:rPr/>
+            </w:r>
+          </w:p>
+        </w:tc>
+      </w:tr>
+      <w:tr>
+        <w:trPr/>
+        <w:tc>
+          <w:tcPr>
+            <w:tcW w:w="1677" w:type="dxa"/>
+            <w:tcBorders>
+              <w:left w:val="single" w:sz="4" w:space="0" w:color="000000"/>
+              <w:bottom w:val="single" w:sz="4" w:space="0" w:color="000000"/>
+            </w:tcBorders>
+          </w:tcPr>
+          <w:p>
+            <w:pPr>
+              <w:pStyle w:val="TableContents"/>
+              <w:rPr/>
+            </w:pPr>
+            <w:r>
+              <w:rPr/>
+            </w:r>
+          </w:p>
+        </w:tc>
+        <w:tc>
+          <w:tcPr>
+            <w:tcW w:w="2491" w:type="dxa"/>
+            <w:tcBorders>
+              <w:left w:val="single" w:sz="4" w:space="0" w:color="000000"/>
+              <w:bottom w:val="single" w:sz="4" w:space="0" w:color="000000"/>
+            </w:tcBorders>
+          </w:tcPr>
+          <w:p>
+            <w:pPr>
+              <w:pStyle w:val="TableContents"/>
+              <w:rPr/>
+            </w:pPr>
+            <w:r>
+              <w:rPr/>
+            </w:r>
+          </w:p>
+        </w:tc>
+        <w:tc>
+          <w:tcPr>
+            <w:tcW w:w="5804" w:type="dxa"/>
+            <w:tcBorders>
+              <w:left w:val="single" w:sz="4" w:space="0" w:color="000000"/>
+              <w:bottom w:val="single" w:sz="4" w:space="0" w:color="000000"/>
+              <w:right w:val="single" w:sz="4" w:space="0" w:color="000000"/>
+            </w:tcBorders>
+          </w:tcPr>
+          <w:p>
+            <w:pPr>
+              <w:pStyle w:val="TableContents"/>
+              <w:rPr/>
+            </w:pPr>
+            <w:r>
+              <w:rPr/>
+            </w:r>
+          </w:p>
+        </w:tc>
+      </w:tr>
+      <w:tr>
+        <w:trPr/>
+        <w:tc>
+          <w:tcPr>
+            <w:tcW w:w="1677" w:type="dxa"/>
+            <w:tcBorders>
+              <w:left w:val="single" w:sz="4" w:space="0" w:color="000000"/>
+              <w:bottom w:val="single" w:sz="4" w:space="0" w:color="000000"/>
+            </w:tcBorders>
+          </w:tcPr>
+          <w:p>
+            <w:pPr>
+              <w:pStyle w:val="TableContents"/>
+              <w:rPr/>
+            </w:pPr>
+            <w:r>
+              <w:rPr/>
+            </w:r>
+          </w:p>
+        </w:tc>
+        <w:tc>
+          <w:tcPr>
+            <w:tcW w:w="2491" w:type="dxa"/>
+            <w:tcBorders>
+              <w:left w:val="single" w:sz="4" w:space="0" w:color="000000"/>
+              <w:bottom w:val="single" w:sz="4" w:space="0" w:color="000000"/>
+            </w:tcBorders>
+          </w:tcPr>
+          <w:p>
+            <w:pPr>
+              <w:pStyle w:val="TableContents"/>
+              <w:rPr/>
+            </w:pPr>
+            <w:r>
+              <w:rPr/>
+            </w:r>
+          </w:p>
+        </w:tc>
+        <w:tc>
+          <w:tcPr>
+            <w:tcW w:w="5804" w:type="dxa"/>
+            <w:tcBorders>
+              <w:left w:val="single" w:sz="4" w:space="0" w:color="000000"/>
+              <w:bottom w:val="single" w:sz="4" w:space="0" w:color="000000"/>
+              <w:right w:val="single" w:sz="4" w:space="0" w:color="000000"/>
+            </w:tcBorders>
+          </w:tcPr>
+          <w:p>
+            <w:pPr>
+              <w:pStyle w:val="TableContents"/>
+              <w:rPr/>
+            </w:pPr>
+            <w:r>
+              <w:rPr/>
+            </w:r>
+          </w:p>
+        </w:tc>
+      </w:tr>
+      <w:tr>
+        <w:trPr/>
+        <w:tc>
+          <w:tcPr>
+            <w:tcW w:w="1677" w:type="dxa"/>
+            <w:tcBorders>
+              <w:left w:val="single" w:sz="4" w:space="0" w:color="000000"/>
+              <w:bottom w:val="single" w:sz="4" w:space="0" w:color="000000"/>
+            </w:tcBorders>
+          </w:tcPr>
+          <w:p>
+            <w:pPr>
+              <w:pStyle w:val="TableContents"/>
+              <w:rPr/>
+            </w:pPr>
+            <w:r>
+              <w:rPr/>
+            </w:r>
+          </w:p>
+        </w:tc>
+        <w:tc>
+          <w:tcPr>
+            <w:tcW w:w="2491" w:type="dxa"/>
+            <w:tcBorders>
+              <w:left w:val="single" w:sz="4" w:space="0" w:color="000000"/>
+              <w:bottom w:val="single" w:sz="4" w:space="0" w:color="000000"/>
+            </w:tcBorders>
+          </w:tcPr>
+          <w:p>
+            <w:pPr>
+              <w:pStyle w:val="TableContents"/>
+              <w:rPr/>
+            </w:pPr>
+            <w:r>
+              <w:rPr/>
+            </w:r>
+          </w:p>
+        </w:tc>
+        <w:tc>
+          <w:tcPr>
+            <w:tcW w:w="5804" w:type="dxa"/>
+            <w:tcBorders>
+              <w:left w:val="single" w:sz="4" w:space="0" w:color="000000"/>
+              <w:bottom w:val="single" w:sz="4" w:space="0" w:color="000000"/>
+              <w:right w:val="single" w:sz="4" w:space="0" w:color="000000"/>
+            </w:tcBorders>
+          </w:tcPr>
+          <w:p>
+            <w:pPr>
+              <w:pStyle w:val="TableContents"/>
+              <w:rPr/>
+            </w:pPr>
+            <w:r>
+              <w:rPr/>
+            </w:r>
+          </w:p>
+        </w:tc>
+      </w:tr>
+      <w:tr>
+        <w:trPr/>
+        <w:tc>
+          <w:tcPr>
+            <w:tcW w:w="1677" w:type="dxa"/>
+            <w:tcBorders>
+              <w:left w:val="single" w:sz="4" w:space="0" w:color="000000"/>
+              <w:bottom w:val="single" w:sz="4" w:space="0" w:color="000000"/>
+            </w:tcBorders>
+          </w:tcPr>
+          <w:p>
+            <w:pPr>
+              <w:pStyle w:val="TableContents"/>
+              <w:rPr/>
+            </w:pPr>
+            <w:r>
+              <w:rPr/>
+            </w:r>
+          </w:p>
+        </w:tc>
+        <w:tc>
+          <w:tcPr>
+            <w:tcW w:w="2491" w:type="dxa"/>
+            <w:tcBorders>
+              <w:left w:val="single" w:sz="4" w:space="0" w:color="000000"/>
+              <w:bottom w:val="single" w:sz="4" w:space="0" w:color="000000"/>
+            </w:tcBorders>
+          </w:tcPr>
+          <w:p>
+            <w:pPr>
+              <w:pStyle w:val="TableContents"/>
+              <w:rPr/>
+            </w:pPr>
+            <w:r>
+              <w:rPr/>
+            </w:r>
+          </w:p>
+        </w:tc>
+        <w:tc>
+          <w:tcPr>
+            <w:tcW w:w="5804" w:type="dxa"/>
+            <w:tcBorders>
+              <w:left w:val="single" w:sz="4" w:space="0" w:color="000000"/>
+              <w:bottom w:val="single" w:sz="4" w:space="0" w:color="000000"/>
+              <w:right w:val="single" w:sz="4" w:space="0" w:color="000000"/>
+            </w:tcBorders>
+          </w:tcPr>
+          <w:p>
+            <w:pPr>
+              <w:pStyle w:val="TableContents"/>
+              <w:rPr/>
+            </w:pPr>
+            <w:r>
+              <w:rPr/>
+            </w:r>
+          </w:p>
+        </w:tc>
+      </w:tr>
+      <w:tr>
+        <w:trPr/>
+        <w:tc>
+          <w:tcPr>
+            <w:tcW w:w="1677" w:type="dxa"/>
+            <w:tcBorders>
+              <w:left w:val="single" w:sz="4" w:space="0" w:color="000000"/>
+              <w:bottom w:val="single" w:sz="4" w:space="0" w:color="000000"/>
+            </w:tcBorders>
+          </w:tcPr>
+          <w:p>
+            <w:pPr>
+              <w:pStyle w:val="TableContents"/>
+              <w:rPr/>
+            </w:pPr>
+            <w:r>
+              <w:rPr/>
+            </w:r>
+          </w:p>
+        </w:tc>
+        <w:tc>
+          <w:tcPr>
+            <w:tcW w:w="2491" w:type="dxa"/>
+            <w:tcBorders>
+              <w:left w:val="single" w:sz="4" w:space="0" w:color="000000"/>
+              <w:bottom w:val="single" w:sz="4" w:space="0" w:color="000000"/>
+            </w:tcBorders>
+          </w:tcPr>
+          <w:p>
+            <w:pPr>
+              <w:pStyle w:val="TableContents"/>
+              <w:rPr/>
+            </w:pPr>
+            <w:r>
+              <w:rPr/>
+            </w:r>
+          </w:p>
+        </w:tc>
+        <w:tc>
+          <w:tcPr>
+            <w:tcW w:w="5804" w:type="dxa"/>
+            <w:tcBorders>
+              <w:left w:val="single" w:sz="4" w:space="0" w:color="000000"/>
+              <w:bottom w:val="single" w:sz="4" w:space="0" w:color="000000"/>
+              <w:right w:val="single" w:sz="4" w:space="0" w:color="000000"/>
+            </w:tcBorders>
+          </w:tcPr>
+          <w:p>
+            <w:pPr>
+              <w:pStyle w:val="TableContents"/>
+              <w:rPr/>
+            </w:pPr>
+            <w:r>
+              <w:rPr/>
+            </w:r>
+          </w:p>
+        </w:tc>
+      </w:tr>
+      <w:tr>
+        <w:trPr/>
+        <w:tc>
+          <w:tcPr>
+            <w:tcW w:w="1677" w:type="dxa"/>
+            <w:tcBorders>
+              <w:left w:val="single" w:sz="4" w:space="0" w:color="000000"/>
+              <w:bottom w:val="single" w:sz="4" w:space="0" w:color="000000"/>
+            </w:tcBorders>
+          </w:tcPr>
+          <w:p>
+            <w:pPr>
+              <w:pStyle w:val="TableContents"/>
+              <w:rPr/>
+            </w:pPr>
+            <w:r>
+              <w:rPr/>
+            </w:r>
+          </w:p>
+        </w:tc>
+        <w:tc>
+          <w:tcPr>
+            <w:tcW w:w="2491" w:type="dxa"/>
+            <w:tcBorders>
+              <w:left w:val="single" w:sz="4" w:space="0" w:color="000000"/>
+              <w:bottom w:val="single" w:sz="4" w:space="0" w:color="000000"/>
+            </w:tcBorders>
+          </w:tcPr>
+          <w:p>
+            <w:pPr>
+              <w:pStyle w:val="TableContents"/>
+              <w:rPr/>
+            </w:pPr>
+            <w:r>
+              <w:rPr/>
+            </w:r>
+          </w:p>
+        </w:tc>
+        <w:tc>
+          <w:tcPr>
+            <w:tcW w:w="5804" w:type="dxa"/>
+            <w:tcBorders>
+              <w:left w:val="single" w:sz="4" w:space="0" w:color="000000"/>
+              <w:bottom w:val="single" w:sz="4" w:space="0" w:color="000000"/>
+              <w:right w:val="single" w:sz="4" w:space="0" w:color="000000"/>
+            </w:tcBorders>
+          </w:tcPr>
+          <w:p>
+            <w:pPr>
+              <w:pStyle w:val="TableContents"/>
+              <w:rPr/>
+            </w:pPr>
+            <w:r>
+              <w:rPr/>
+            </w:r>
+          </w:p>
+        </w:tc>
+      </w:tr>
+      <w:tr>
+        <w:trPr/>
+        <w:tc>
+          <w:tcPr>
+            <w:tcW w:w="1677" w:type="dxa"/>
+            <w:tcBorders>
+              <w:left w:val="single" w:sz="4" w:space="0" w:color="000000"/>
+              <w:bottom w:val="single" w:sz="4" w:space="0" w:color="000000"/>
+            </w:tcBorders>
+          </w:tcPr>
+          <w:p>
+            <w:pPr>
+              <w:pStyle w:val="TableContents"/>
+              <w:rPr/>
+            </w:pPr>
+            <w:r>
+              <w:rPr/>
+            </w:r>
+          </w:p>
+        </w:tc>
+        <w:tc>
+          <w:tcPr>
+            <w:tcW w:w="2491" w:type="dxa"/>
+            <w:tcBorders>
+              <w:left w:val="single" w:sz="4" w:space="0" w:color="000000"/>
+              <w:bottom w:val="single" w:sz="4" w:space="0" w:color="000000"/>
+            </w:tcBorders>
+          </w:tcPr>
+          <w:p>
+            <w:pPr>
+              <w:pStyle w:val="TableContents"/>
+              <w:rPr/>
+            </w:pPr>
+            <w:r>
+              <w:rPr/>
+            </w:r>
+          </w:p>
+        </w:tc>
+        <w:tc>
+          <w:tcPr>
+            <w:tcW w:w="5804" w:type="dxa"/>
+            <w:tcBorders>
+              <w:left w:val="single" w:sz="4" w:space="0" w:color="000000"/>
+              <w:bottom w:val="single" w:sz="4" w:space="0" w:color="000000"/>
+              <w:right w:val="single" w:sz="4" w:space="0" w:color="000000"/>
+            </w:tcBorders>
+          </w:tcPr>
+          <w:p>
+            <w:pPr>
+              <w:pStyle w:val="TableContents"/>
+              <w:rPr/>
+            </w:pPr>
+            <w:r>
+              <w:rPr/>
             </w:r>
           </w:p>
         </w:tc>

</xml_diff>